<commit_message>
Updated specification for the Family Map Login assignment
</commit_message>
<xml_diff>
--- a/FamilyMapLoginSpecification.docx
+++ b/FamilyMapLoginSpecification.docx
@@ -113,23 +113,19 @@
         </w:numPr>
       </w:pPr>
       <w:r>
-        <w:t xml:space="preserve">When the user clicks the “SIGN IN” button, use </w:t>
-      </w:r>
-      <w:proofErr w:type="spellStart"/>
-      <w:r>
-        <w:t>AsyncTask</w:t>
-      </w:r>
-      <w:proofErr w:type="spellEnd"/>
-      <w:r>
-        <w:t xml:space="preserve"> and </w:t>
-      </w:r>
-      <w:proofErr w:type="spellStart"/>
-      <w:r>
-        <w:t>HttpURLConnection</w:t>
-      </w:r>
-      <w:proofErr w:type="spellEnd"/>
-      <w:r>
-        <w:t xml:space="preserve"> </w:t>
+        <w:t xml:space="preserve">When the user clicks the “SIGN IN” button, </w:t>
+      </w:r>
+      <w:r>
+        <w:t>create an</w:t>
+      </w:r>
+      <w:r>
+        <w:t xml:space="preserve"> AsyncTask </w:t>
+      </w:r>
+      <w:r>
+        <w:t>that uses</w:t>
+      </w:r>
+      <w:r>
+        <w:t xml:space="preserve"> HttpURLConnection </w:t>
       </w:r>
       <w:r>
         <w:t xml:space="preserve">to </w:t>
@@ -152,7 +148,10 @@
         </w:numPr>
       </w:pPr>
       <w:r>
-        <w:t xml:space="preserve">If the log in requests fails, display an Android toast indicating </w:t>
+        <w:t>If the log in request</w:t>
+      </w:r>
+      <w:r>
+        <w:t xml:space="preserve"> fails, display an Android toast indicating </w:t>
       </w:r>
       <w:r>
         <w:t>that the</w:t>
@@ -175,23 +174,18 @@
         </w:numPr>
       </w:pPr>
       <w:r>
-        <w:t xml:space="preserve">If the log in requests succeeds, create a second </w:t>
-      </w:r>
-      <w:proofErr w:type="spellStart"/>
-      <w:r>
-        <w:t>AsyncTask</w:t>
-      </w:r>
-      <w:proofErr w:type="spellEnd"/>
-      <w:r>
-        <w:t xml:space="preserve"> that uses </w:t>
-      </w:r>
-      <w:proofErr w:type="spellStart"/>
-      <w:r>
-        <w:t>HttpURLConnection</w:t>
-      </w:r>
-      <w:proofErr w:type="spellEnd"/>
-      <w:r>
-        <w:t xml:space="preserve"> to download the logged-in user’s family data from the server. </w:t>
+        <w:t>If the log in request</w:t>
+      </w:r>
+      <w:r>
+        <w:t xml:space="preserve"> succeeds, create a second AsyncTask that uses HttpURLConnection to </w:t>
+      </w:r>
+      <w:r>
+        <w:t>retrieve</w:t>
+      </w:r>
+      <w:bookmarkStart w:id="0" w:name="_GoBack"/>
+      <w:bookmarkEnd w:id="0"/>
+      <w:r>
+        <w:t xml:space="preserve"> the logged-in user’s family data from the server. </w:t>
       </w:r>
       <w:r>
         <w:t xml:space="preserve">  When the family data is received, display an Android toast containing the logged-in user’s first and last names.</w:t>
@@ -213,8 +207,6 @@
       <w:r>
         <w:t>Pass off your login functionality with a TA.</w:t>
       </w:r>
-      <w:bookmarkStart w:id="0" w:name="_GoBack"/>
-      <w:bookmarkEnd w:id="0"/>
     </w:p>
     <w:sectPr>
       <w:pgSz w:w="12240" w:h="15840"/>

</xml_diff>